<commit_message>
adding two files at the same time
</commit_message>
<xml_diff>
--- a/MSC II Project Report format.docx
+++ b/MSC II Project Report format.docx
@@ -225,23 +225,7 @@
           <w:rFonts w:ascii="Bookman Old Style" w:hAnsi="Bookman Old Style"/>
           <w:szCs w:val="24"/>
         </w:rPr>
-        <w:t xml:space="preserve">Ganesh </w:t>
-      </w:r>
-      <w:proofErr w:type="spellStart"/>
-      <w:r>
-        <w:rPr>
-          <w:rFonts w:ascii="Bookman Old Style" w:hAnsi="Bookman Old Style"/>
-          <w:szCs w:val="24"/>
-        </w:rPr>
-        <w:t>Londhe</w:t>
-      </w:r>
-      <w:proofErr w:type="spellEnd"/>
-      <w:r>
-        <w:rPr>
-          <w:rFonts w:ascii="Bookman Old Style" w:hAnsi="Bookman Old Style"/>
-          <w:szCs w:val="24"/>
-        </w:rPr>
-        <w:t xml:space="preserve">, Vaibhav </w:t>
+        <w:t xml:space="preserve">Ganesh Londhe, Vaibhav </w:t>
       </w:r>
       <w:proofErr w:type="spellStart"/>
       <w:r>
@@ -1286,102 +1270,216 @@
           <w:b/>
           <w:szCs w:val="24"/>
         </w:rPr>
-        <w:t>CHAPTER 1: INTRODUCTION</w:t>
-      </w:r>
-    </w:p>
-    <w:p>
-      <w:pPr>
-        <w:pStyle w:val="NoSpacing"/>
-        <w:ind w:left="1440"/>
-        <w:rPr>
-          <w:rFonts w:ascii="Bookman Old Style" w:hAnsi="Bookman Old Style"/>
-          <w:szCs w:val="24"/>
-        </w:rPr>
-      </w:pPr>
-      <w:r>
-        <w:rPr>
-          <w:rFonts w:ascii="Bookman Old Style" w:hAnsi="Bookman Old Style"/>
-          <w:szCs w:val="24"/>
-        </w:rPr>
-        <w:t>1.1 Existing System and Need for System</w:t>
-      </w:r>
-    </w:p>
-    <w:p>
-      <w:pPr>
-        <w:pStyle w:val="NoSpacing"/>
-        <w:ind w:left="1440"/>
-        <w:rPr>
-          <w:rFonts w:ascii="Bookman Old Style" w:hAnsi="Bookman Old Style"/>
-          <w:szCs w:val="24"/>
-        </w:rPr>
-      </w:pPr>
-      <w:r>
-        <w:rPr>
-          <w:rFonts w:ascii="Bookman Old Style" w:hAnsi="Bookman Old Style"/>
-          <w:szCs w:val="24"/>
-        </w:rPr>
-        <w:t>1.2 Scope of Work</w:t>
-      </w:r>
-    </w:p>
-    <w:p>
-      <w:pPr>
-        <w:pStyle w:val="NoSpacing"/>
-        <w:ind w:left="1440"/>
-        <w:rPr>
-          <w:rFonts w:ascii="Bookman Old Style" w:hAnsi="Bookman Old Style"/>
-          <w:szCs w:val="24"/>
-        </w:rPr>
-      </w:pPr>
-      <w:r>
-        <w:rPr>
-          <w:rFonts w:ascii="Bookman Old Style" w:hAnsi="Bookman Old Style"/>
-          <w:szCs w:val="24"/>
-        </w:rPr>
-        <w:t>1.3 Operating Environment – Hardware and Software</w:t>
-      </w:r>
-    </w:p>
-    <w:p>
-      <w:pPr>
-        <w:pStyle w:val="NoSpacing"/>
-        <w:rPr>
-          <w:rFonts w:ascii="Bookman Old Style" w:hAnsi="Bookman Old Style"/>
-          <w:b/>
-          <w:szCs w:val="24"/>
-        </w:rPr>
-      </w:pPr>
-      <w:r>
-        <w:rPr>
-          <w:rFonts w:ascii="Bookman Old Style" w:hAnsi="Bookman Old Style"/>
-          <w:b/>
-          <w:szCs w:val="24"/>
-        </w:rPr>
-        <w:t>CHAPTER 2: PROPOSED SYSTEM</w:t>
-      </w:r>
-    </w:p>
-    <w:p>
-      <w:pPr>
-        <w:pStyle w:val="NoSpacing"/>
-        <w:ind w:left="1440"/>
-        <w:rPr>
-          <w:rFonts w:ascii="Bookman Old Style" w:hAnsi="Bookman Old Style"/>
-          <w:szCs w:val="24"/>
-        </w:rPr>
-      </w:pPr>
-      <w:r>
-        <w:rPr>
-          <w:rFonts w:ascii="Bookman Old Style" w:hAnsi="Bookman Old Style"/>
-          <w:szCs w:val="24"/>
-        </w:rPr>
-        <w:t>2.1 Propos</w:t>
+        <w:t>1: INTRODUCTION</w:t>
+      </w:r>
+    </w:p>
+    <w:p>
+      <w:pPr>
+        <w:pStyle w:val="NoSpacing"/>
+        <w:numPr>
+          <w:ilvl w:val="1"/>
+          <w:numId w:val="1"/>
+        </w:numPr>
+        <w:rPr>
+          <w:rFonts w:ascii="Bookman Old Style" w:hAnsi="Bookman Old Style"/>
+          <w:b/>
+          <w:szCs w:val="24"/>
+        </w:rPr>
+      </w:pPr>
+      <w:r>
+        <w:rPr>
+          <w:rFonts w:ascii="Bookman Old Style" w:hAnsi="Bookman Old Style"/>
+          <w:b/>
+          <w:szCs w:val="24"/>
+        </w:rPr>
+        <w:t>Existing System and Need for System</w:t>
+      </w:r>
+    </w:p>
+    <w:p>
+      <w:pPr>
+        <w:pStyle w:val="NoSpacing"/>
+        <w:ind w:left="720"/>
+        <w:rPr>
+          <w:rFonts w:ascii="Bookman Old Style" w:hAnsi="Bookman Old Style"/>
+          <w:b/>
+          <w:szCs w:val="24"/>
+        </w:rPr>
+      </w:pPr>
+    </w:p>
+    <w:p>
+      <w:pPr>
+        <w:pStyle w:val="NoSpacing"/>
+        <w:numPr>
+          <w:ilvl w:val="1"/>
+          <w:numId w:val="1"/>
+        </w:numPr>
+        <w:rPr>
+          <w:rFonts w:ascii="Bookman Old Style" w:hAnsi="Bookman Old Style"/>
+          <w:b/>
+          <w:szCs w:val="24"/>
+        </w:rPr>
+      </w:pPr>
+      <w:r>
+        <w:rPr>
+          <w:rFonts w:ascii="Bookman Old Style" w:hAnsi="Bookman Old Style"/>
+          <w:b/>
+          <w:szCs w:val="24"/>
+        </w:rPr>
+        <w:t>Scope of Work</w:t>
+      </w:r>
+    </w:p>
+    <w:p>
+      <w:pPr>
+        <w:pStyle w:val="NoSpacing"/>
+        <w:rPr>
+          <w:rFonts w:ascii="Bookman Old Style" w:hAnsi="Bookman Old Style"/>
+          <w:b/>
+          <w:szCs w:val="24"/>
+        </w:rPr>
+      </w:pPr>
+    </w:p>
+    <w:p>
+      <w:pPr>
+        <w:pStyle w:val="NoSpacing"/>
+        <w:numPr>
+          <w:ilvl w:val="1"/>
+          <w:numId w:val="1"/>
+        </w:numPr>
+        <w:rPr>
+          <w:rFonts w:ascii="Bookman Old Style" w:hAnsi="Bookman Old Style"/>
+          <w:b/>
+          <w:szCs w:val="24"/>
+        </w:rPr>
+      </w:pPr>
+      <w:r>
+        <w:rPr>
+          <w:rFonts w:ascii="Bookman Old Style" w:hAnsi="Bookman Old Style"/>
+          <w:b/>
+          <w:szCs w:val="24"/>
+        </w:rPr>
+        <w:t>Operating Environment – Hardware and Software</w:t>
+      </w:r>
+    </w:p>
+    <w:p>
+      <w:pPr>
+        <w:pStyle w:val="NoSpacing"/>
+        <w:ind w:left="720"/>
+        <w:rPr>
+          <w:rFonts w:ascii="Bookman Old Style" w:hAnsi="Bookman Old Style"/>
+          <w:szCs w:val="24"/>
+        </w:rPr>
+      </w:pPr>
+      <w:r>
+        <w:rPr>
+          <w:rFonts w:ascii="Bookman Old Style" w:hAnsi="Bookman Old Style"/>
+          <w:szCs w:val="24"/>
+        </w:rPr>
+        <w:t>Operating System: Android version 4(</w:t>
+      </w:r>
+      <w:proofErr w:type="spellStart"/>
+      <w:r>
+        <w:rPr>
+          <w:rFonts w:ascii="Bookman Old Style" w:hAnsi="Bookman Old Style"/>
+          <w:szCs w:val="24"/>
+        </w:rPr>
+        <w:t>Kitkat</w:t>
+      </w:r>
+      <w:proofErr w:type="spellEnd"/>
+      <w:r>
+        <w:rPr>
+          <w:rFonts w:ascii="Bookman Old Style" w:hAnsi="Bookman Old Style"/>
+          <w:szCs w:val="24"/>
+        </w:rPr>
+        <w:t>) and above</w:t>
+      </w:r>
+    </w:p>
+    <w:p>
+      <w:pPr>
+        <w:pStyle w:val="NoSpacing"/>
+        <w:rPr>
+          <w:rFonts w:ascii="Bookman Old Style" w:hAnsi="Bookman Old Style"/>
+          <w:b/>
+          <w:szCs w:val="24"/>
+        </w:rPr>
+      </w:pPr>
+    </w:p>
+    <w:p>
+      <w:pPr>
+        <w:pStyle w:val="NoSpacing"/>
+        <w:rPr>
+          <w:rFonts w:ascii="Bookman Old Style" w:hAnsi="Bookman Old Style"/>
+          <w:b/>
+          <w:szCs w:val="24"/>
+        </w:rPr>
+      </w:pPr>
+      <w:r>
+        <w:rPr>
+          <w:rFonts w:ascii="Bookman Old Style" w:hAnsi="Bookman Old Style"/>
+          <w:b/>
+          <w:szCs w:val="24"/>
+        </w:rPr>
+        <w:t>2: PROPOSED SYSTEM</w:t>
       </w:r>
       <w:bookmarkStart w:id="0" w:name="_GoBack"/>
       <w:bookmarkEnd w:id="0"/>
-      <w:r>
-        <w:rPr>
-          <w:rFonts w:ascii="Bookman Old Style" w:hAnsi="Bookman Old Style"/>
-          <w:szCs w:val="24"/>
-        </w:rPr>
-        <w:t>ed System</w:t>
+    </w:p>
+    <w:p>
+      <w:pPr>
+        <w:pStyle w:val="NoSpacing"/>
+        <w:rPr>
+          <w:rFonts w:ascii="Bookman Old Style" w:hAnsi="Bookman Old Style"/>
+          <w:b/>
+          <w:szCs w:val="24"/>
+        </w:rPr>
+      </w:pPr>
+      <w:r>
+        <w:rPr>
+          <w:rFonts w:ascii="Bookman Old Style" w:hAnsi="Bookman Old Style"/>
+          <w:b/>
+          <w:szCs w:val="24"/>
+        </w:rPr>
+        <w:t>2.1 Proposed System</w:t>
+      </w:r>
+    </w:p>
+    <w:p>
+      <w:pPr>
+        <w:pStyle w:val="NoSpacing"/>
+        <w:rPr>
+          <w:rFonts w:ascii="Bookman Old Style" w:hAnsi="Bookman Old Style"/>
+          <w:szCs w:val="24"/>
+        </w:rPr>
+      </w:pPr>
+      <w:r>
+        <w:rPr>
+          <w:rFonts w:ascii="Bookman Old Style" w:hAnsi="Bookman Old Style"/>
+          <w:b/>
+          <w:szCs w:val="24"/>
+        </w:rPr>
+        <w:tab/>
+      </w:r>
+      <w:r>
+        <w:rPr>
+          <w:rFonts w:ascii="Bookman Old Style" w:hAnsi="Bookman Old Style"/>
+          <w:szCs w:val="24"/>
+        </w:rPr>
+        <w:t>This is a very basic quiz android application written in java. The inspiration for this project came from the guest lecture conducted in the Indira college with I visit this seminar.</w:t>
+      </w:r>
+    </w:p>
+    <w:p>
+      <w:pPr>
+        <w:pStyle w:val="NoSpacing"/>
+        <w:rPr>
+          <w:rFonts w:ascii="Bookman Old Style" w:hAnsi="Bookman Old Style"/>
+          <w:szCs w:val="24"/>
+        </w:rPr>
+      </w:pPr>
+      <w:r>
+        <w:rPr>
+          <w:rFonts w:ascii="Bookman Old Style" w:hAnsi="Bookman Old Style"/>
+          <w:szCs w:val="24"/>
+        </w:rPr>
+        <w:tab/>
+        <w:t xml:space="preserve">The main design of the application follows the examples given in the lecture. </w:t>
       </w:r>
     </w:p>
     <w:p>
@@ -1406,9 +1504,7 @@
       <w:pPr>
         <w:pStyle w:val="NoSpacing"/>
         <w:rPr>
-          <w:rFonts w:ascii="Bookman Old Style" w:hAnsi="Bookman Old Style"/>
-          <w:b/>
-          <w:szCs w:val="24"/>
+          <w:b/>
         </w:rPr>
       </w:pPr>
       <w:r>
@@ -1431,27 +1527,549 @@
           <w:rFonts w:ascii="Bookman Old Style" w:hAnsi="Bookman Old Style"/>
           <w:szCs w:val="24"/>
         </w:rPr>
-        <w:t xml:space="preserve">m is to understand the quiz application and logic behind it. </w:t>
+        <w:t xml:space="preserve">m is to understand the logic behind the quiz application and </w:t>
+      </w:r>
+      <w:r>
+        <w:rPr>
+          <w:rFonts w:ascii="Bookman Old Style" w:hAnsi="Bookman Old Style"/>
+          <w:szCs w:val="24"/>
+        </w:rPr>
+        <w:t>to understand the android development.</w:t>
+      </w:r>
+    </w:p>
+    <w:p>
+      <w:pPr>
+        <w:pStyle w:val="NoSpacing"/>
+        <w:rPr>
+          <w:rFonts w:ascii="Bookman Old Style" w:hAnsi="Bookman Old Style"/>
+          <w:b/>
+          <w:szCs w:val="24"/>
+        </w:rPr>
+      </w:pPr>
+      <w:r>
+        <w:rPr>
+          <w:rFonts w:ascii="Bookman Old Style" w:hAnsi="Bookman Old Style"/>
+          <w:b/>
+          <w:szCs w:val="24"/>
+        </w:rPr>
+        <w:t>2.3 User Requirements</w:t>
+      </w:r>
+    </w:p>
+    <w:p>
+      <w:pPr>
+        <w:pStyle w:val="NoSpacing"/>
+        <w:rPr>
+          <w:rFonts w:ascii="Bookman Old Style" w:hAnsi="Bookman Old Style"/>
+          <w:szCs w:val="24"/>
+        </w:rPr>
+      </w:pPr>
+      <w:r>
+        <w:rPr>
+          <w:rFonts w:ascii="Bookman Old Style" w:hAnsi="Bookman Old Style"/>
+          <w:b/>
+          <w:szCs w:val="24"/>
+        </w:rPr>
+        <w:tab/>
+      </w:r>
+    </w:p>
+    <w:p>
+      <w:pPr>
+        <w:pStyle w:val="NoSpacing"/>
+        <w:rPr>
+          <w:rFonts w:ascii="Bookman Old Style" w:hAnsi="Bookman Old Style"/>
+          <w:b/>
+          <w:szCs w:val="24"/>
+        </w:rPr>
+      </w:pPr>
+      <w:r>
+        <w:rPr>
+          <w:rFonts w:ascii="Bookman Old Style" w:hAnsi="Bookman Old Style"/>
+          <w:b/>
+          <w:szCs w:val="24"/>
+        </w:rPr>
+        <w:t>CHAPTER 3: ANALYSIS &amp; DESIGN</w:t>
+      </w:r>
+    </w:p>
+    <w:p>
+      <w:pPr>
+        <w:pStyle w:val="NoSpacing"/>
+        <w:ind w:left="1440"/>
+        <w:rPr>
+          <w:rFonts w:ascii="Bookman Old Style" w:hAnsi="Bookman Old Style"/>
+          <w:szCs w:val="24"/>
+        </w:rPr>
+      </w:pPr>
+      <w:r>
+        <w:rPr>
+          <w:rFonts w:ascii="Bookman Old Style" w:hAnsi="Bookman Old Style"/>
+          <w:szCs w:val="24"/>
+        </w:rPr>
+        <w:t>3.1 Data Flow Diagram (DFD)</w:t>
+      </w:r>
+    </w:p>
+    <w:p>
+      <w:pPr>
+        <w:pStyle w:val="NoSpacing"/>
+        <w:ind w:left="1440"/>
+        <w:rPr>
+          <w:rFonts w:ascii="Bookman Old Style" w:hAnsi="Bookman Old Style"/>
+          <w:szCs w:val="24"/>
+        </w:rPr>
+      </w:pPr>
+      <w:r>
+        <w:rPr>
+          <w:rFonts w:ascii="Bookman Old Style" w:hAnsi="Bookman Old Style"/>
+          <w:szCs w:val="24"/>
+        </w:rPr>
+        <w:lastRenderedPageBreak/>
+        <w:t>3.2 Functional Decomposition Diagram (FDD)</w:t>
+      </w:r>
+    </w:p>
+    <w:p>
+      <w:pPr>
+        <w:pStyle w:val="NoSpacing"/>
+        <w:ind w:left="1440"/>
+        <w:rPr>
+          <w:rFonts w:ascii="Bookman Old Style" w:hAnsi="Bookman Old Style"/>
+          <w:szCs w:val="24"/>
+        </w:rPr>
+      </w:pPr>
+      <w:r>
+        <w:rPr>
+          <w:rFonts w:ascii="Bookman Old Style" w:hAnsi="Bookman Old Style"/>
+          <w:szCs w:val="24"/>
+        </w:rPr>
+        <w:t>3.3 UML Diagrams</w:t>
+      </w:r>
+    </w:p>
+    <w:p>
+      <w:pPr>
+        <w:pStyle w:val="NoSpacing"/>
+        <w:ind w:left="1440"/>
+        <w:rPr>
+          <w:rFonts w:ascii="Bookman Old Style" w:hAnsi="Bookman Old Style"/>
+          <w:szCs w:val="24"/>
+        </w:rPr>
+      </w:pPr>
+      <w:r>
+        <w:rPr>
+          <w:rFonts w:ascii="Bookman Old Style" w:hAnsi="Bookman Old Style"/>
+          <w:szCs w:val="24"/>
+        </w:rPr>
+        <w:t xml:space="preserve">          3.3.1 Class Diagram </w:t>
+      </w:r>
+    </w:p>
+    <w:p>
+      <w:pPr>
+        <w:pStyle w:val="NoSpacing"/>
+        <w:ind w:left="1440"/>
+        <w:rPr>
+          <w:rFonts w:ascii="Bookman Old Style" w:hAnsi="Bookman Old Style"/>
+          <w:szCs w:val="24"/>
+        </w:rPr>
+      </w:pPr>
+      <w:r>
+        <w:rPr>
+          <w:rFonts w:ascii="Bookman Old Style" w:hAnsi="Bookman Old Style"/>
+          <w:szCs w:val="24"/>
+        </w:rPr>
+        <w:t xml:space="preserve">          3.3.2 Object Diagram</w:t>
+      </w:r>
+    </w:p>
+    <w:p>
+      <w:pPr>
+        <w:pStyle w:val="NoSpacing"/>
+        <w:ind w:left="1440"/>
+        <w:rPr>
+          <w:rFonts w:ascii="Bookman Old Style" w:hAnsi="Bookman Old Style"/>
+          <w:szCs w:val="24"/>
+        </w:rPr>
+      </w:pPr>
+      <w:r>
+        <w:rPr>
+          <w:rFonts w:ascii="Bookman Old Style" w:hAnsi="Bookman Old Style"/>
+          <w:szCs w:val="24"/>
+        </w:rPr>
+        <w:t xml:space="preserve">          3.3.3 Use Case Diagram</w:t>
+      </w:r>
+    </w:p>
+    <w:p>
+      <w:pPr>
+        <w:pStyle w:val="NoSpacing"/>
+        <w:ind w:left="1440"/>
+        <w:rPr>
+          <w:rFonts w:ascii="Bookman Old Style" w:hAnsi="Bookman Old Style"/>
+          <w:szCs w:val="24"/>
+        </w:rPr>
+      </w:pPr>
+      <w:r>
+        <w:rPr>
+          <w:rFonts w:ascii="Bookman Old Style" w:hAnsi="Bookman Old Style"/>
+          <w:szCs w:val="24"/>
+        </w:rPr>
+        <w:t xml:space="preserve">          3.3.4 Sequence Diagram</w:t>
+      </w:r>
+    </w:p>
+    <w:p>
+      <w:pPr>
+        <w:pStyle w:val="NoSpacing"/>
+        <w:ind w:left="1440"/>
+        <w:rPr>
+          <w:rFonts w:ascii="Bookman Old Style" w:hAnsi="Bookman Old Style"/>
+          <w:szCs w:val="24"/>
+        </w:rPr>
+      </w:pPr>
+      <w:r>
+        <w:rPr>
+          <w:rFonts w:ascii="Bookman Old Style" w:hAnsi="Bookman Old Style"/>
+          <w:szCs w:val="24"/>
+        </w:rPr>
+        <w:t xml:space="preserve">          3.3.5 Collaboration Diagram</w:t>
+      </w:r>
+    </w:p>
+    <w:p>
+      <w:pPr>
+        <w:pStyle w:val="NoSpacing"/>
+        <w:ind w:left="1440"/>
+        <w:rPr>
+          <w:rFonts w:ascii="Bookman Old Style" w:hAnsi="Bookman Old Style"/>
+          <w:szCs w:val="24"/>
+        </w:rPr>
+      </w:pPr>
+      <w:r>
+        <w:rPr>
+          <w:rFonts w:ascii="Bookman Old Style" w:hAnsi="Bookman Old Style"/>
+          <w:szCs w:val="24"/>
+        </w:rPr>
+        <w:t xml:space="preserve">          3.3.6 State Diagram</w:t>
+      </w:r>
+    </w:p>
+    <w:p>
+      <w:pPr>
+        <w:pStyle w:val="NoSpacing"/>
+        <w:ind w:left="1440"/>
+        <w:rPr>
+          <w:rFonts w:ascii="Bookman Old Style" w:hAnsi="Bookman Old Style"/>
+          <w:szCs w:val="24"/>
+        </w:rPr>
+      </w:pPr>
+      <w:r>
+        <w:rPr>
+          <w:rFonts w:ascii="Bookman Old Style" w:hAnsi="Bookman Old Style"/>
+          <w:szCs w:val="24"/>
+        </w:rPr>
+        <w:t xml:space="preserve">          3.3.7 Activity Diagram</w:t>
+      </w:r>
+    </w:p>
+    <w:p>
+      <w:pPr>
+        <w:pStyle w:val="NoSpacing"/>
+        <w:ind w:left="1440"/>
+        <w:rPr>
+          <w:rFonts w:ascii="Bookman Old Style" w:hAnsi="Bookman Old Style"/>
+          <w:szCs w:val="24"/>
+        </w:rPr>
+      </w:pPr>
+      <w:r>
+        <w:rPr>
+          <w:rFonts w:ascii="Bookman Old Style" w:hAnsi="Bookman Old Style"/>
+          <w:szCs w:val="24"/>
+        </w:rPr>
+        <w:t xml:space="preserve">          3.3.8 Component Diagram</w:t>
+      </w:r>
+    </w:p>
+    <w:p>
+      <w:pPr>
+        <w:pStyle w:val="NoSpacing"/>
+        <w:ind w:left="1440"/>
+        <w:rPr>
+          <w:rFonts w:ascii="Bookman Old Style" w:hAnsi="Bookman Old Style"/>
+          <w:szCs w:val="24"/>
+        </w:rPr>
+      </w:pPr>
+      <w:r>
+        <w:rPr>
+          <w:rFonts w:ascii="Bookman Old Style" w:hAnsi="Bookman Old Style"/>
+          <w:szCs w:val="24"/>
+        </w:rPr>
+        <w:t xml:space="preserve">          3.3.9 Deployment Diagram</w:t>
+      </w:r>
+    </w:p>
+    <w:p>
+      <w:pPr>
+        <w:pStyle w:val="NoSpacing"/>
+        <w:ind w:left="1440"/>
+        <w:rPr>
+          <w:rFonts w:ascii="Bookman Old Style" w:hAnsi="Bookman Old Style"/>
+          <w:szCs w:val="24"/>
+        </w:rPr>
+      </w:pPr>
+      <w:r>
+        <w:rPr>
+          <w:rFonts w:ascii="Bookman Old Style" w:hAnsi="Bookman Old Style"/>
+          <w:szCs w:val="24"/>
+        </w:rPr>
+        <w:t>3.4 Entity Relationship Diagram (ERD)</w:t>
+      </w:r>
+    </w:p>
+    <w:p>
+      <w:pPr>
+        <w:pStyle w:val="NoSpacing"/>
+        <w:ind w:left="1440"/>
+        <w:rPr>
+          <w:rFonts w:ascii="Bookman Old Style" w:hAnsi="Bookman Old Style"/>
+          <w:szCs w:val="24"/>
+        </w:rPr>
+      </w:pPr>
+      <w:r>
+        <w:rPr>
+          <w:rFonts w:ascii="Bookman Old Style" w:hAnsi="Bookman Old Style"/>
+          <w:szCs w:val="24"/>
+        </w:rPr>
+        <w:t>3.5 Data Dictionary</w:t>
+      </w:r>
+    </w:p>
+    <w:p>
+      <w:pPr>
+        <w:pStyle w:val="NoSpacing"/>
+        <w:ind w:left="1440"/>
+        <w:rPr>
+          <w:rFonts w:ascii="Bookman Old Style" w:hAnsi="Bookman Old Style"/>
+          <w:szCs w:val="24"/>
+        </w:rPr>
+      </w:pPr>
+      <w:r>
+        <w:rPr>
+          <w:rFonts w:ascii="Bookman Old Style" w:hAnsi="Bookman Old Style"/>
+          <w:szCs w:val="24"/>
+        </w:rPr>
+        <w:t>3.6 Table Design</w:t>
+      </w:r>
+    </w:p>
+    <w:p>
+      <w:pPr>
+        <w:pStyle w:val="NoSpacing"/>
+        <w:rPr>
+          <w:rFonts w:ascii="Bookman Old Style" w:hAnsi="Bookman Old Style"/>
+          <w:b/>
+          <w:szCs w:val="24"/>
+        </w:rPr>
+      </w:pPr>
+      <w:r>
+        <w:rPr>
+          <w:rFonts w:ascii="Bookman Old Style" w:hAnsi="Bookman Old Style"/>
+          <w:b/>
+          <w:szCs w:val="24"/>
+        </w:rPr>
+        <w:t xml:space="preserve">CHAPTER </w:t>
       </w:r>
       <w:proofErr w:type="gramStart"/>
       <w:r>
         <w:rPr>
           <w:rFonts w:ascii="Bookman Old Style" w:hAnsi="Bookman Old Style"/>
-          <w:szCs w:val="24"/>
-        </w:rPr>
-        <w:t>Also</w:t>
+          <w:b/>
+          <w:szCs w:val="24"/>
+        </w:rPr>
+        <w:t>4 :</w:t>
       </w:r>
       <w:proofErr w:type="gramEnd"/>
       <w:r>
         <w:rPr>
           <w:rFonts w:ascii="Bookman Old Style" w:hAnsi="Bookman Old Style"/>
-          <w:szCs w:val="24"/>
-        </w:rPr>
-        <w:t xml:space="preserve"> if </w:t>
-      </w:r>
-      <w:r>
-        <w:rPr>
-          <w:rFonts w:ascii="Bookman Old Style" w:hAnsi="Bookman Old Style"/>
+          <w:b/>
+          <w:szCs w:val="24"/>
+        </w:rPr>
+        <w:t xml:space="preserve"> USER MANUAL</w:t>
+      </w:r>
+    </w:p>
+    <w:p>
+      <w:pPr>
+        <w:pStyle w:val="NoSpacing"/>
+        <w:ind w:left="1440"/>
+        <w:rPr>
+          <w:rFonts w:ascii="Bookman Old Style" w:hAnsi="Bookman Old Style"/>
+          <w:szCs w:val="24"/>
+        </w:rPr>
+      </w:pPr>
+      <w:r>
+        <w:rPr>
+          <w:rFonts w:ascii="Bookman Old Style" w:hAnsi="Bookman Old Style"/>
+          <w:szCs w:val="24"/>
+        </w:rPr>
+        <w:t>4.1 Operations Manual / Menu Explanation</w:t>
+      </w:r>
+    </w:p>
+    <w:p>
+      <w:pPr>
+        <w:pStyle w:val="NoSpacing"/>
+        <w:ind w:left="1440"/>
+        <w:rPr>
+          <w:rFonts w:ascii="Bookman Old Style" w:hAnsi="Bookman Old Style"/>
+          <w:b/>
+          <w:szCs w:val="24"/>
+        </w:rPr>
+      </w:pPr>
+      <w:r>
+        <w:rPr>
+          <w:rFonts w:ascii="Bookman Old Style" w:hAnsi="Bookman Old Style"/>
+          <w:szCs w:val="24"/>
+        </w:rPr>
+        <w:t>4.2 Menu Screens</w:t>
+      </w:r>
+      <w:r>
+        <w:rPr>
+          <w:rFonts w:ascii="Bookman Old Style" w:hAnsi="Bookman Old Style"/>
+          <w:b/>
+          <w:szCs w:val="24"/>
+        </w:rPr>
+        <w:t xml:space="preserve"> </w:t>
+      </w:r>
+    </w:p>
+    <w:p>
+      <w:pPr>
+        <w:pStyle w:val="NoSpacing"/>
+        <w:ind w:left="1440"/>
+        <w:rPr>
+          <w:rFonts w:ascii="Bookman Old Style" w:hAnsi="Bookman Old Style"/>
+          <w:szCs w:val="24"/>
+        </w:rPr>
+      </w:pPr>
+      <w:r>
+        <w:rPr>
+          <w:rFonts w:ascii="Bookman Old Style" w:hAnsi="Bookman Old Style"/>
+          <w:szCs w:val="24"/>
+        </w:rPr>
+        <w:t>4.3 Project code</w:t>
+      </w:r>
+    </w:p>
+    <w:p>
+      <w:pPr>
+        <w:pStyle w:val="NoSpacing"/>
+        <w:ind w:left="1440"/>
+        <w:rPr>
+          <w:rFonts w:ascii="Bookman Old Style" w:hAnsi="Bookman Old Style"/>
+          <w:szCs w:val="24"/>
+        </w:rPr>
+      </w:pPr>
+    </w:p>
+    <w:p>
+      <w:pPr>
+        <w:pStyle w:val="NoSpacing"/>
+        <w:ind w:left="1440"/>
+        <w:rPr>
+          <w:rFonts w:ascii="Bookman Old Style" w:hAnsi="Bookman Old Style"/>
+          <w:szCs w:val="24"/>
+        </w:rPr>
+      </w:pPr>
+    </w:p>
+    <w:p>
+      <w:pPr>
+        <w:pStyle w:val="NoSpacing"/>
+        <w:ind w:left="1440"/>
+        <w:rPr>
+          <w:rFonts w:ascii="Bookman Old Style" w:hAnsi="Bookman Old Style"/>
+          <w:szCs w:val="24"/>
+        </w:rPr>
+      </w:pPr>
+    </w:p>
+    <w:p>
+      <w:pPr>
+        <w:pStyle w:val="NoSpacing"/>
+        <w:ind w:left="1440"/>
+        <w:rPr>
+          <w:rFonts w:ascii="Bookman Old Style" w:hAnsi="Bookman Old Style"/>
+          <w:szCs w:val="24"/>
+        </w:rPr>
+      </w:pPr>
+    </w:p>
+    <w:p>
+      <w:pPr>
+        <w:pStyle w:val="NoSpacing"/>
+        <w:ind w:left="1440"/>
+        <w:rPr>
+          <w:rFonts w:ascii="Bookman Old Style" w:hAnsi="Bookman Old Style"/>
+          <w:szCs w:val="24"/>
+        </w:rPr>
+      </w:pPr>
+    </w:p>
+    <w:p>
+      <w:pPr>
+        <w:pStyle w:val="NoSpacing"/>
+        <w:ind w:left="1440"/>
+        <w:rPr>
+          <w:rFonts w:ascii="Bookman Old Style" w:hAnsi="Bookman Old Style"/>
+          <w:szCs w:val="24"/>
+        </w:rPr>
+      </w:pPr>
+    </w:p>
+    <w:p>
+      <w:pPr>
+        <w:pStyle w:val="NoSpacing"/>
+        <w:ind w:left="1440"/>
+        <w:rPr>
+          <w:rFonts w:ascii="Bookman Old Style" w:hAnsi="Bookman Old Style"/>
+          <w:szCs w:val="24"/>
+        </w:rPr>
+      </w:pPr>
+    </w:p>
+    <w:p>
+      <w:pPr>
+        <w:pStyle w:val="NoSpacing"/>
+        <w:rPr>
+          <w:rFonts w:ascii="Bookman Old Style" w:hAnsi="Bookman Old Style"/>
+          <w:b/>
+          <w:szCs w:val="24"/>
+        </w:rPr>
+      </w:pPr>
+      <w:proofErr w:type="gramStart"/>
+      <w:r>
+        <w:rPr>
+          <w:rFonts w:ascii="Bookman Old Style" w:hAnsi="Bookman Old Style"/>
+          <w:b/>
+          <w:szCs w:val="24"/>
+        </w:rPr>
+        <w:t>5 :</w:t>
+      </w:r>
+      <w:proofErr w:type="gramEnd"/>
+      <w:r>
+        <w:rPr>
+          <w:rFonts w:ascii="Bookman Old Style" w:hAnsi="Bookman Old Style"/>
+          <w:b/>
+          <w:szCs w:val="24"/>
+        </w:rPr>
+        <w:t xml:space="preserve"> Limitations and Enhancement</w:t>
+      </w:r>
+    </w:p>
+    <w:p>
+      <w:pPr>
+        <w:pStyle w:val="NoSpacing"/>
+        <w:rPr>
+          <w:rFonts w:ascii="Bookman Old Style" w:hAnsi="Bookman Old Style"/>
+          <w:b/>
+          <w:szCs w:val="24"/>
+        </w:rPr>
+      </w:pPr>
+      <w:r>
+        <w:rPr>
+          <w:rFonts w:ascii="Bookman Old Style" w:hAnsi="Bookman Old Style"/>
+          <w:b/>
+          <w:szCs w:val="24"/>
+        </w:rPr>
+        <w:t>5.1 Drawbacks and Limitations</w:t>
+      </w:r>
+    </w:p>
+    <w:p>
+      <w:pPr>
+        <w:pStyle w:val="NoSpacing"/>
+        <w:rPr>
+          <w:rFonts w:ascii="Bookman Old Style" w:hAnsi="Bookman Old Style"/>
+          <w:szCs w:val="24"/>
+        </w:rPr>
+      </w:pPr>
+      <w:r>
+        <w:rPr>
+          <w:rFonts w:ascii="Bookman Old Style" w:hAnsi="Bookman Old Style"/>
+          <w:b/>
           <w:szCs w:val="24"/>
         </w:rPr>
         <w:tab/>
@@ -1459,562 +2077,6 @@
     </w:p>
     <w:p>
       <w:pPr>
-        <w:pStyle w:val="BodyText"/>
-        <w:spacing w:line="480" w:lineRule="auto"/>
-        <w:ind w:firstLine="720"/>
-        <w:rPr>
-          <w:b/>
-        </w:rPr>
-      </w:pPr>
-      <w:r>
-        <w:t>Its main task is to read the input character and produce output a sequence of tokens that parser uses for syntax analysis.</w:t>
-      </w:r>
-    </w:p>
-    <w:p>
-      <w:pPr>
-        <w:pStyle w:val="BodyText"/>
-        <w:spacing w:line="480" w:lineRule="auto"/>
-        <w:ind w:firstLine="720"/>
-        <w:rPr>
-          <w:b/>
-        </w:rPr>
-      </w:pPr>
-      <w:r>
-        <w:t>Also, if a token is invalid then it generates an error. We defined tokens in our project.</w:t>
-      </w:r>
-    </w:p>
-    <w:p>
-      <w:pPr>
-        <w:pStyle w:val="NoSpacing"/>
-        <w:rPr>
-          <w:rFonts w:ascii="Bookman Old Style" w:hAnsi="Bookman Old Style"/>
-          <w:szCs w:val="24"/>
-        </w:rPr>
-      </w:pPr>
-    </w:p>
-    <w:p>
-      <w:pPr>
-        <w:pStyle w:val="NoSpacing"/>
-        <w:ind w:left="1440"/>
-        <w:rPr>
-          <w:rFonts w:ascii="Bookman Old Style" w:hAnsi="Bookman Old Style"/>
-          <w:b/>
-          <w:szCs w:val="24"/>
-        </w:rPr>
-      </w:pPr>
-      <w:r>
-        <w:rPr>
-          <w:rFonts w:ascii="Bookman Old Style" w:hAnsi="Bookman Old Style"/>
-          <w:szCs w:val="24"/>
-        </w:rPr>
-        <w:t>2.3 User Requirements</w:t>
-      </w:r>
-    </w:p>
-    <w:p>
-      <w:pPr>
-        <w:pStyle w:val="NoSpacing"/>
-        <w:rPr>
-          <w:rFonts w:ascii="Bookman Old Style" w:hAnsi="Bookman Old Style"/>
-          <w:b/>
-          <w:szCs w:val="24"/>
-        </w:rPr>
-      </w:pPr>
-      <w:r>
-        <w:rPr>
-          <w:rFonts w:ascii="Bookman Old Style" w:hAnsi="Bookman Old Style"/>
-          <w:b/>
-          <w:szCs w:val="24"/>
-        </w:rPr>
-        <w:t>CHAPTER 3: ANALYSIS &amp; DESIGN</w:t>
-      </w:r>
-    </w:p>
-    <w:p>
-      <w:pPr>
-        <w:pStyle w:val="NoSpacing"/>
-        <w:ind w:left="1440"/>
-        <w:rPr>
-          <w:rFonts w:ascii="Bookman Old Style" w:hAnsi="Bookman Old Style"/>
-          <w:szCs w:val="24"/>
-        </w:rPr>
-      </w:pPr>
-      <w:r>
-        <w:rPr>
-          <w:rFonts w:ascii="Bookman Old Style" w:hAnsi="Bookman Old Style"/>
-          <w:szCs w:val="24"/>
-        </w:rPr>
-        <w:t>3.1 Data Flow Diagram (DFD)</w:t>
-      </w:r>
-    </w:p>
-    <w:p>
-      <w:pPr>
-        <w:pStyle w:val="NoSpacing"/>
-        <w:ind w:left="1440"/>
-        <w:rPr>
-          <w:rFonts w:ascii="Bookman Old Style" w:hAnsi="Bookman Old Style"/>
-          <w:szCs w:val="24"/>
-        </w:rPr>
-      </w:pPr>
-      <w:r>
-        <w:rPr>
-          <w:rFonts w:ascii="Bookman Old Style" w:hAnsi="Bookman Old Style"/>
-          <w:szCs w:val="24"/>
-        </w:rPr>
-        <w:t>3.2 Functional Decomposition Diagram (FDD)</w:t>
-      </w:r>
-    </w:p>
-    <w:p>
-      <w:pPr>
-        <w:pStyle w:val="NoSpacing"/>
-        <w:ind w:left="1440"/>
-        <w:rPr>
-          <w:rFonts w:ascii="Bookman Old Style" w:hAnsi="Bookman Old Style"/>
-          <w:szCs w:val="24"/>
-        </w:rPr>
-      </w:pPr>
-      <w:r>
-        <w:rPr>
-          <w:rFonts w:ascii="Bookman Old Style" w:hAnsi="Bookman Old Style"/>
-          <w:szCs w:val="24"/>
-        </w:rPr>
-        <w:t>3.3 UML Diagrams</w:t>
-      </w:r>
-    </w:p>
-    <w:p>
-      <w:pPr>
-        <w:pStyle w:val="NoSpacing"/>
-        <w:ind w:left="1440"/>
-        <w:rPr>
-          <w:rFonts w:ascii="Bookman Old Style" w:hAnsi="Bookman Old Style"/>
-          <w:szCs w:val="24"/>
-        </w:rPr>
-      </w:pPr>
-      <w:r>
-        <w:rPr>
-          <w:rFonts w:ascii="Bookman Old Style" w:hAnsi="Bookman Old Style"/>
-          <w:szCs w:val="24"/>
-        </w:rPr>
-        <w:t xml:space="preserve">          3.3.1 Class Diagram </w:t>
-      </w:r>
-    </w:p>
-    <w:p>
-      <w:pPr>
-        <w:pStyle w:val="NoSpacing"/>
-        <w:ind w:left="1440"/>
-        <w:rPr>
-          <w:rFonts w:ascii="Bookman Old Style" w:hAnsi="Bookman Old Style"/>
-          <w:szCs w:val="24"/>
-        </w:rPr>
-      </w:pPr>
-      <w:r>
-        <w:rPr>
-          <w:rFonts w:ascii="Bookman Old Style" w:hAnsi="Bookman Old Style"/>
-          <w:szCs w:val="24"/>
-        </w:rPr>
-        <w:t xml:space="preserve">          3.3.2 Object Diagram</w:t>
-      </w:r>
-    </w:p>
-    <w:p>
-      <w:pPr>
-        <w:pStyle w:val="NoSpacing"/>
-        <w:ind w:left="1440"/>
-        <w:rPr>
-          <w:rFonts w:ascii="Bookman Old Style" w:hAnsi="Bookman Old Style"/>
-          <w:szCs w:val="24"/>
-        </w:rPr>
-      </w:pPr>
-      <w:r>
-        <w:rPr>
-          <w:rFonts w:ascii="Bookman Old Style" w:hAnsi="Bookman Old Style"/>
-          <w:szCs w:val="24"/>
-        </w:rPr>
-        <w:t xml:space="preserve">          3.3.3 Use Case Diagram</w:t>
-      </w:r>
-    </w:p>
-    <w:p>
-      <w:pPr>
-        <w:pStyle w:val="NoSpacing"/>
-        <w:ind w:left="1440"/>
-        <w:rPr>
-          <w:rFonts w:ascii="Bookman Old Style" w:hAnsi="Bookman Old Style"/>
-          <w:szCs w:val="24"/>
-        </w:rPr>
-      </w:pPr>
-      <w:r>
-        <w:rPr>
-          <w:rFonts w:ascii="Bookman Old Style" w:hAnsi="Bookman Old Style"/>
-          <w:szCs w:val="24"/>
-        </w:rPr>
-        <w:t xml:space="preserve">          3.3.4 Sequence Diagram</w:t>
-      </w:r>
-    </w:p>
-    <w:p>
-      <w:pPr>
-        <w:pStyle w:val="NoSpacing"/>
-        <w:ind w:left="1440"/>
-        <w:rPr>
-          <w:rFonts w:ascii="Bookman Old Style" w:hAnsi="Bookman Old Style"/>
-          <w:szCs w:val="24"/>
-        </w:rPr>
-      </w:pPr>
-      <w:r>
-        <w:rPr>
-          <w:rFonts w:ascii="Bookman Old Style" w:hAnsi="Bookman Old Style"/>
-          <w:szCs w:val="24"/>
-        </w:rPr>
-        <w:lastRenderedPageBreak/>
-        <w:t xml:space="preserve">          3.3.5 Collaboration Diagram</w:t>
-      </w:r>
-    </w:p>
-    <w:p>
-      <w:pPr>
-        <w:pStyle w:val="NoSpacing"/>
-        <w:ind w:left="1440"/>
-        <w:rPr>
-          <w:rFonts w:ascii="Bookman Old Style" w:hAnsi="Bookman Old Style"/>
-          <w:szCs w:val="24"/>
-        </w:rPr>
-      </w:pPr>
-      <w:r>
-        <w:rPr>
-          <w:rFonts w:ascii="Bookman Old Style" w:hAnsi="Bookman Old Style"/>
-          <w:szCs w:val="24"/>
-        </w:rPr>
-        <w:t xml:space="preserve">          3.3.6 State Diagram</w:t>
-      </w:r>
-    </w:p>
-    <w:p>
-      <w:pPr>
-        <w:pStyle w:val="NoSpacing"/>
-        <w:ind w:left="1440"/>
-        <w:rPr>
-          <w:rFonts w:ascii="Bookman Old Style" w:hAnsi="Bookman Old Style"/>
-          <w:szCs w:val="24"/>
-        </w:rPr>
-      </w:pPr>
-      <w:r>
-        <w:rPr>
-          <w:rFonts w:ascii="Bookman Old Style" w:hAnsi="Bookman Old Style"/>
-          <w:szCs w:val="24"/>
-        </w:rPr>
-        <w:t xml:space="preserve">          3.3.7 Activity Diagram</w:t>
-      </w:r>
-    </w:p>
-    <w:p>
-      <w:pPr>
-        <w:pStyle w:val="NoSpacing"/>
-        <w:ind w:left="1440"/>
-        <w:rPr>
-          <w:rFonts w:ascii="Bookman Old Style" w:hAnsi="Bookman Old Style"/>
-          <w:szCs w:val="24"/>
-        </w:rPr>
-      </w:pPr>
-      <w:r>
-        <w:rPr>
-          <w:rFonts w:ascii="Bookman Old Style" w:hAnsi="Bookman Old Style"/>
-          <w:szCs w:val="24"/>
-        </w:rPr>
-        <w:t xml:space="preserve">          3.3.8 Component Diagram</w:t>
-      </w:r>
-    </w:p>
-    <w:p>
-      <w:pPr>
-        <w:pStyle w:val="NoSpacing"/>
-        <w:ind w:left="1440"/>
-        <w:rPr>
-          <w:rFonts w:ascii="Bookman Old Style" w:hAnsi="Bookman Old Style"/>
-          <w:szCs w:val="24"/>
-        </w:rPr>
-      </w:pPr>
-      <w:r>
-        <w:rPr>
-          <w:rFonts w:ascii="Bookman Old Style" w:hAnsi="Bookman Old Style"/>
-          <w:szCs w:val="24"/>
-        </w:rPr>
-        <w:t xml:space="preserve">          3.3.9 Deployment Diagram</w:t>
-      </w:r>
-    </w:p>
-    <w:p>
-      <w:pPr>
-        <w:pStyle w:val="NoSpacing"/>
-        <w:ind w:left="1440"/>
-        <w:rPr>
-          <w:rFonts w:ascii="Bookman Old Style" w:hAnsi="Bookman Old Style"/>
-          <w:szCs w:val="24"/>
-        </w:rPr>
-      </w:pPr>
-      <w:r>
-        <w:rPr>
-          <w:rFonts w:ascii="Bookman Old Style" w:hAnsi="Bookman Old Style"/>
-          <w:szCs w:val="24"/>
-        </w:rPr>
-        <w:t>3.4 Entity Relationship Diagram (ERD)</w:t>
-      </w:r>
-    </w:p>
-    <w:p>
-      <w:pPr>
-        <w:pStyle w:val="NoSpacing"/>
-        <w:ind w:left="1440"/>
-        <w:rPr>
-          <w:rFonts w:ascii="Bookman Old Style" w:hAnsi="Bookman Old Style"/>
-          <w:szCs w:val="24"/>
-        </w:rPr>
-      </w:pPr>
-      <w:r>
-        <w:rPr>
-          <w:rFonts w:ascii="Bookman Old Style" w:hAnsi="Bookman Old Style"/>
-          <w:szCs w:val="24"/>
-        </w:rPr>
-        <w:t>3.5 Data Dictionary</w:t>
-      </w:r>
-    </w:p>
-    <w:p>
-      <w:pPr>
-        <w:pStyle w:val="NoSpacing"/>
-        <w:ind w:left="1440"/>
-        <w:rPr>
-          <w:rFonts w:ascii="Bookman Old Style" w:hAnsi="Bookman Old Style"/>
-          <w:szCs w:val="24"/>
-        </w:rPr>
-      </w:pPr>
-      <w:r>
-        <w:rPr>
-          <w:rFonts w:ascii="Bookman Old Style" w:hAnsi="Bookman Old Style"/>
-          <w:szCs w:val="24"/>
-        </w:rPr>
-        <w:t>3.6 Table Design</w:t>
-      </w:r>
-    </w:p>
-    <w:p>
-      <w:pPr>
-        <w:pStyle w:val="NoSpacing"/>
-        <w:rPr>
-          <w:rFonts w:ascii="Bookman Old Style" w:hAnsi="Bookman Old Style"/>
-          <w:b/>
-          <w:szCs w:val="24"/>
-        </w:rPr>
-      </w:pPr>
-      <w:r>
-        <w:rPr>
-          <w:rFonts w:ascii="Bookman Old Style" w:hAnsi="Bookman Old Style"/>
-          <w:b/>
-          <w:szCs w:val="24"/>
-        </w:rPr>
-        <w:t xml:space="preserve">CHAPTER </w:t>
-      </w:r>
-      <w:proofErr w:type="gramStart"/>
-      <w:r>
-        <w:rPr>
-          <w:rFonts w:ascii="Bookman Old Style" w:hAnsi="Bookman Old Style"/>
-          <w:b/>
-          <w:szCs w:val="24"/>
-        </w:rPr>
-        <w:t>4 :</w:t>
-      </w:r>
-      <w:proofErr w:type="gramEnd"/>
-      <w:r>
-        <w:rPr>
-          <w:rFonts w:ascii="Bookman Old Style" w:hAnsi="Bookman Old Style"/>
-          <w:b/>
-          <w:szCs w:val="24"/>
-        </w:rPr>
-        <w:t xml:space="preserve"> USER MANUAL</w:t>
-      </w:r>
-    </w:p>
-    <w:p>
-      <w:pPr>
-        <w:pStyle w:val="NoSpacing"/>
-        <w:ind w:left="1440"/>
-        <w:rPr>
-          <w:rFonts w:ascii="Bookman Old Style" w:hAnsi="Bookman Old Style"/>
-          <w:szCs w:val="24"/>
-        </w:rPr>
-      </w:pPr>
-      <w:r>
-        <w:rPr>
-          <w:rFonts w:ascii="Bookman Old Style" w:hAnsi="Bookman Old Style"/>
-          <w:szCs w:val="24"/>
-        </w:rPr>
-        <w:t>4.1 Operations Manual / Menu Explanation</w:t>
-      </w:r>
-    </w:p>
-    <w:p>
-      <w:pPr>
-        <w:pStyle w:val="NoSpacing"/>
-        <w:ind w:left="1440"/>
-        <w:rPr>
-          <w:rFonts w:ascii="Bookman Old Style" w:hAnsi="Bookman Old Style"/>
-          <w:b/>
-          <w:szCs w:val="24"/>
-        </w:rPr>
-      </w:pPr>
-      <w:r>
-        <w:rPr>
-          <w:rFonts w:ascii="Bookman Old Style" w:hAnsi="Bookman Old Style"/>
-          <w:szCs w:val="24"/>
-        </w:rPr>
-        <w:t>4.2 Menu Screens</w:t>
-      </w:r>
-      <w:r>
-        <w:rPr>
-          <w:rFonts w:ascii="Bookman Old Style" w:hAnsi="Bookman Old Style"/>
-          <w:b/>
-          <w:szCs w:val="24"/>
-        </w:rPr>
-        <w:t xml:space="preserve"> </w:t>
-      </w:r>
-    </w:p>
-    <w:p>
-      <w:pPr>
-        <w:pStyle w:val="NoSpacing"/>
-        <w:ind w:left="1440"/>
-        <w:rPr>
-          <w:rFonts w:ascii="Bookman Old Style" w:hAnsi="Bookman Old Style"/>
-          <w:szCs w:val="24"/>
-        </w:rPr>
-      </w:pPr>
-      <w:r>
-        <w:rPr>
-          <w:rFonts w:ascii="Bookman Old Style" w:hAnsi="Bookman Old Style"/>
-          <w:szCs w:val="24"/>
-        </w:rPr>
-        <w:t>4.3 Project code</w:t>
-      </w:r>
-    </w:p>
-    <w:p>
-      <w:pPr>
-        <w:pStyle w:val="NoSpacing"/>
-        <w:ind w:left="1440"/>
-        <w:rPr>
-          <w:rFonts w:ascii="Bookman Old Style" w:hAnsi="Bookman Old Style"/>
-          <w:szCs w:val="24"/>
-        </w:rPr>
-      </w:pPr>
-    </w:p>
-    <w:p>
-      <w:pPr>
-        <w:pStyle w:val="NoSpacing"/>
-        <w:ind w:left="1440"/>
-        <w:rPr>
-          <w:rFonts w:ascii="Bookman Old Style" w:hAnsi="Bookman Old Style"/>
-          <w:szCs w:val="24"/>
-        </w:rPr>
-      </w:pPr>
-    </w:p>
-    <w:p>
-      <w:pPr>
-        <w:pStyle w:val="NoSpacing"/>
-        <w:ind w:left="1440"/>
-        <w:rPr>
-          <w:rFonts w:ascii="Bookman Old Style" w:hAnsi="Bookman Old Style"/>
-          <w:szCs w:val="24"/>
-        </w:rPr>
-      </w:pPr>
-    </w:p>
-    <w:p>
-      <w:pPr>
-        <w:pStyle w:val="NoSpacing"/>
-        <w:ind w:left="1440"/>
-        <w:rPr>
-          <w:rFonts w:ascii="Bookman Old Style" w:hAnsi="Bookman Old Style"/>
-          <w:szCs w:val="24"/>
-        </w:rPr>
-      </w:pPr>
-    </w:p>
-    <w:p>
-      <w:pPr>
-        <w:pStyle w:val="NoSpacing"/>
-        <w:ind w:left="1440"/>
-        <w:rPr>
-          <w:rFonts w:ascii="Bookman Old Style" w:hAnsi="Bookman Old Style"/>
-          <w:szCs w:val="24"/>
-        </w:rPr>
-      </w:pPr>
-    </w:p>
-    <w:p>
-      <w:pPr>
-        <w:pStyle w:val="NoSpacing"/>
-        <w:ind w:left="1440"/>
-        <w:rPr>
-          <w:rFonts w:ascii="Bookman Old Style" w:hAnsi="Bookman Old Style"/>
-          <w:szCs w:val="24"/>
-        </w:rPr>
-      </w:pPr>
-    </w:p>
-    <w:p>
-      <w:pPr>
-        <w:pStyle w:val="NoSpacing"/>
-        <w:ind w:left="1440"/>
-        <w:rPr>
-          <w:rFonts w:ascii="Bookman Old Style" w:hAnsi="Bookman Old Style"/>
-          <w:szCs w:val="24"/>
-        </w:rPr>
-      </w:pPr>
-    </w:p>
-    <w:p>
-      <w:pPr>
-        <w:pStyle w:val="NoSpacing"/>
-        <w:rPr>
-          <w:rFonts w:ascii="Bookman Old Style" w:hAnsi="Bookman Old Style"/>
-          <w:b/>
-          <w:szCs w:val="24"/>
-        </w:rPr>
-      </w:pPr>
-      <w:proofErr w:type="gramStart"/>
-      <w:r>
-        <w:rPr>
-          <w:rFonts w:ascii="Bookman Old Style" w:hAnsi="Bookman Old Style"/>
-          <w:b/>
-          <w:szCs w:val="24"/>
-        </w:rPr>
-        <w:t>5 :</w:t>
-      </w:r>
-      <w:proofErr w:type="gramEnd"/>
-      <w:r>
-        <w:rPr>
-          <w:rFonts w:ascii="Bookman Old Style" w:hAnsi="Bookman Old Style"/>
-          <w:b/>
-          <w:szCs w:val="24"/>
-        </w:rPr>
-        <w:t xml:space="preserve"> Limitations and Enhancement</w:t>
-      </w:r>
-    </w:p>
-    <w:p>
-      <w:pPr>
-        <w:pStyle w:val="NoSpacing"/>
-        <w:rPr>
-          <w:rFonts w:ascii="Bookman Old Style" w:hAnsi="Bookman Old Style"/>
-          <w:b/>
-          <w:szCs w:val="24"/>
-        </w:rPr>
-      </w:pPr>
-      <w:r>
-        <w:rPr>
-          <w:rFonts w:ascii="Bookman Old Style" w:hAnsi="Bookman Old Style"/>
-          <w:b/>
-          <w:szCs w:val="24"/>
-        </w:rPr>
-        <w:t>5.1 Drawbacks and Limitations</w:t>
-      </w:r>
-    </w:p>
-    <w:p>
-      <w:pPr>
-        <w:pStyle w:val="NoSpacing"/>
-        <w:rPr>
-          <w:rFonts w:ascii="Bookman Old Style" w:hAnsi="Bookman Old Style"/>
-          <w:szCs w:val="24"/>
-        </w:rPr>
-      </w:pPr>
-      <w:r>
-        <w:rPr>
-          <w:rFonts w:ascii="Bookman Old Style" w:hAnsi="Bookman Old Style"/>
-          <w:b/>
-          <w:szCs w:val="24"/>
-        </w:rPr>
-        <w:tab/>
-      </w:r>
-    </w:p>
-    <w:p>
-      <w:pPr>
         <w:pStyle w:val="NoSpacing"/>
         <w:rPr>
           <w:rFonts w:ascii="Bookman Old Style" w:hAnsi="Bookman Old Style"/>
@@ -2044,7 +2106,6 @@
           <w:rFonts w:ascii="Bookman Old Style" w:hAnsi="Bookman Old Style"/>
           <w:szCs w:val="24"/>
         </w:rPr>
-        <w:lastRenderedPageBreak/>
         <w:tab/>
       </w:r>
     </w:p>
@@ -2090,21 +2151,23 @@
           <w:szCs w:val="24"/>
           <w:lang w:val="en-GB"/>
         </w:rPr>
-        <w:t xml:space="preserve">This project gave me an opportunity to understand the basic flow of </w:t>
-      </w:r>
+        <w:t xml:space="preserve">This project gave me an opportunity to understand the basic flow of an android application as per the expectation of the user and the challenges one faces </w:t>
+      </w:r>
+      <w:proofErr w:type="gramStart"/>
       <w:r>
         <w:rPr>
           <w:szCs w:val="24"/>
           <w:lang w:val="en-GB"/>
         </w:rPr>
-        <w:t>an android application</w:t>
-      </w:r>
+        <w:t>during the course of</w:t>
+      </w:r>
+      <w:proofErr w:type="gramEnd"/>
       <w:r>
         <w:rPr>
           <w:szCs w:val="24"/>
           <w:lang w:val="en-GB"/>
         </w:rPr>
-        <w:t xml:space="preserve"> as per the expectation of the user and the challenges one faces </w:t>
+        <w:t xml:space="preserve"> developing and implementing the project successfully. We had the unique opportunity to work not just of </w:t>
       </w:r>
       <w:proofErr w:type="gramStart"/>
       <w:r>
@@ -2112,7 +2175,7 @@
           <w:szCs w:val="24"/>
           <w:lang w:val="en-GB"/>
         </w:rPr>
-        <w:t>during the course of</w:t>
+        <w:t>a</w:t>
       </w:r>
       <w:proofErr w:type="gramEnd"/>
       <w:r>
@@ -2120,53 +2183,23 @@
           <w:szCs w:val="24"/>
           <w:lang w:val="en-GB"/>
         </w:rPr>
-        <w:t xml:space="preserve"> developing and implementing the project successfully. We had the unique opportunity to work not just of </w:t>
-      </w:r>
-      <w:proofErr w:type="gramStart"/>
+        <w:t xml:space="preserve"> application but reporting a solution. An entire framework, where from a student to the top-level technician can use it to make their task easier and faster.</w:t>
+      </w:r>
+    </w:p>
+    <w:p>
+      <w:pPr>
+        <w:pStyle w:val="NoSpacing"/>
+        <w:ind w:firstLine="720"/>
+        <w:rPr>
+          <w:rFonts w:ascii="Bookman Old Style" w:hAnsi="Bookman Old Style"/>
+          <w:szCs w:val="24"/>
+        </w:rPr>
+      </w:pPr>
       <w:r>
         <w:rPr>
           <w:szCs w:val="24"/>
           <w:lang w:val="en-GB"/>
         </w:rPr>
-        <w:t>a</w:t>
-      </w:r>
-      <w:proofErr w:type="gramEnd"/>
-      <w:r>
-        <w:rPr>
-          <w:szCs w:val="24"/>
-          <w:lang w:val="en-GB"/>
-        </w:rPr>
-        <w:t xml:space="preserve"> </w:t>
-      </w:r>
-      <w:r>
-        <w:rPr>
-          <w:szCs w:val="24"/>
-          <w:lang w:val="en-GB"/>
-        </w:rPr>
-        <w:t>application</w:t>
-      </w:r>
-      <w:r>
-        <w:rPr>
-          <w:szCs w:val="24"/>
-          <w:lang w:val="en-GB"/>
-        </w:rPr>
-        <w:t xml:space="preserve"> but reporting a solution. An entire framework, where from a student to the top-level technician can use it to make their task easier and faster.</w:t>
-      </w:r>
-    </w:p>
-    <w:p>
-      <w:pPr>
-        <w:pStyle w:val="NoSpacing"/>
-        <w:ind w:firstLine="720"/>
-        <w:rPr>
-          <w:rFonts w:ascii="Bookman Old Style" w:hAnsi="Bookman Old Style"/>
-          <w:szCs w:val="24"/>
-        </w:rPr>
-      </w:pPr>
-      <w:r>
-        <w:rPr>
-          <w:szCs w:val="24"/>
-          <w:lang w:val="en-GB"/>
-        </w:rPr>
         <w:t>It gives us immense pleasure and satisfaction to do a project in a field, I have always been interested in and which allowed me to use my desire to learn new technology and use my technical skills in an excellent way to give a result which was required, which has gone beyond my own expectations.</w:t>
       </w:r>
     </w:p>
@@ -2189,7 +2222,7 @@
       <w:r>
         <w:tab/>
       </w:r>
-      <w:hyperlink r:id="rId4" w:history="1">
+      <w:hyperlink r:id="rId5" w:history="1">
         <w:r>
           <w:rPr>
             <w:rStyle w:val="Hyperlink"/>
@@ -2202,7 +2235,7 @@
       <w:r>
         <w:tab/>
       </w:r>
-      <w:hyperlink r:id="rId5" w:history="1">
+      <w:hyperlink r:id="rId6" w:history="1">
         <w:r>
           <w:rPr>
             <w:rStyle w:val="Hyperlink"/>
@@ -2226,6 +2259,127 @@
     </w:sectPr>
   </w:body>
 </w:document>
+</file>
+
+<file path=word/numbering.xml><?xml version="1.0" encoding="utf-8"?>
+<w:numbering xmlns:wpc="http://schemas.microsoft.com/office/word/2010/wordprocessingCanvas" xmlns:cx="http://schemas.microsoft.com/office/drawing/2014/chartex" xmlns:cx1="http://schemas.microsoft.com/office/drawing/2015/9/8/chartex" xmlns:cx2="http://schemas.microsoft.com/office/drawing/2015/10/21/chartex" xmlns:cx3="http://schemas.microsoft.com/office/drawing/2016/5/9/chartex" xmlns:cx4="http://schemas.microsoft.com/office/drawing/2016/5/10/chartex" xmlns:cx5="http://schemas.microsoft.com/office/drawing/2016/5/11/chartex" xmlns:cx6="http://schemas.microsoft.com/office/drawing/2016/5/12/chartex" xmlns:cx7="http://schemas.microsoft.com/office/drawing/2016/5/13/chartex" xmlns:cx8="http://schemas.microsoft.com/office/drawing/2016/5/14/chartex" xmlns:mc="http://schemas.openxmlformats.org/markup-compatibility/2006" xmlns:aink="http://schemas.microsoft.com/office/drawing/2016/ink" xmlns:am3d="http://schemas.microsoft.com/office/drawing/2017/model3d" xmlns:o="urn:schemas-microsoft-com:office:office" xmlns:r="http://schemas.openxmlformats.org/officeDocument/2006/relationships" xmlns:m="http://schemas.openxmlformats.org/officeDocument/2006/math" xmlns:v="urn:schemas-microsoft-com:vml" xmlns:wp14="http://schemas.microsoft.com/office/word/2010/wordprocessingDrawing" xmlns:wp="http://schemas.openxmlformats.org/drawingml/2006/wordprocessingDrawing" xmlns:w10="urn:schemas-microsoft-com:office:word" xmlns:w="http://schemas.openxmlformats.org/wordprocessingml/2006/main" xmlns:w14="http://schemas.microsoft.com/office/word/2010/wordml" xmlns:w15="http://schemas.microsoft.com/office/word/2012/wordml" xmlns:w16cid="http://schemas.microsoft.com/office/word/2016/wordml/cid" xmlns:w16se="http://schemas.microsoft.com/office/word/2015/wordml/symex" xmlns:wpg="http://schemas.microsoft.com/office/word/2010/wordprocessingGroup" xmlns:wpi="http://schemas.microsoft.com/office/word/2010/wordprocessingInk" xmlns:wne="http://schemas.microsoft.com/office/word/2006/wordml" xmlns:wps="http://schemas.microsoft.com/office/word/2010/wordprocessingShape" mc:Ignorable="w14 w15 w16se w16cid wp14">
+  <w:abstractNum w:abstractNumId="0" w15:restartNumberingAfterBreak="0">
+    <w:nsid w:val="47A24A10"/>
+    <w:multiLevelType w:val="multilevel"/>
+    <w:tmpl w:val="F6E2C556"/>
+    <w:lvl w:ilvl="0">
+      <w:start w:val="1"/>
+      <w:numFmt w:val="decimal"/>
+      <w:lvlText w:val="%1"/>
+      <w:lvlJc w:val="left"/>
+      <w:pPr>
+        <w:ind w:left="480" w:hanging="480"/>
+      </w:pPr>
+      <w:rPr>
+        <w:rFonts w:hint="default"/>
+      </w:rPr>
+    </w:lvl>
+    <w:lvl w:ilvl="1">
+      <w:start w:val="1"/>
+      <w:numFmt w:val="decimal"/>
+      <w:lvlText w:val="%1.%2"/>
+      <w:lvlJc w:val="left"/>
+      <w:pPr>
+        <w:ind w:left="720" w:hanging="720"/>
+      </w:pPr>
+      <w:rPr>
+        <w:rFonts w:hint="default"/>
+      </w:rPr>
+    </w:lvl>
+    <w:lvl w:ilvl="2">
+      <w:start w:val="1"/>
+      <w:numFmt w:val="decimal"/>
+      <w:lvlText w:val="%1.%2.%3"/>
+      <w:lvlJc w:val="left"/>
+      <w:pPr>
+        <w:ind w:left="720" w:hanging="720"/>
+      </w:pPr>
+      <w:rPr>
+        <w:rFonts w:hint="default"/>
+      </w:rPr>
+    </w:lvl>
+    <w:lvl w:ilvl="3">
+      <w:start w:val="1"/>
+      <w:numFmt w:val="decimal"/>
+      <w:lvlText w:val="%1.%2.%3.%4"/>
+      <w:lvlJc w:val="left"/>
+      <w:pPr>
+        <w:ind w:left="1080" w:hanging="1080"/>
+      </w:pPr>
+      <w:rPr>
+        <w:rFonts w:hint="default"/>
+      </w:rPr>
+    </w:lvl>
+    <w:lvl w:ilvl="4">
+      <w:start w:val="1"/>
+      <w:numFmt w:val="decimal"/>
+      <w:lvlText w:val="%1.%2.%3.%4.%5"/>
+      <w:lvlJc w:val="left"/>
+      <w:pPr>
+        <w:ind w:left="1080" w:hanging="1080"/>
+      </w:pPr>
+      <w:rPr>
+        <w:rFonts w:hint="default"/>
+      </w:rPr>
+    </w:lvl>
+    <w:lvl w:ilvl="5">
+      <w:start w:val="1"/>
+      <w:numFmt w:val="decimal"/>
+      <w:lvlText w:val="%1.%2.%3.%4.%5.%6"/>
+      <w:lvlJc w:val="left"/>
+      <w:pPr>
+        <w:ind w:left="1440" w:hanging="1440"/>
+      </w:pPr>
+      <w:rPr>
+        <w:rFonts w:hint="default"/>
+      </w:rPr>
+    </w:lvl>
+    <w:lvl w:ilvl="6">
+      <w:start w:val="1"/>
+      <w:numFmt w:val="decimal"/>
+      <w:lvlText w:val="%1.%2.%3.%4.%5.%6.%7"/>
+      <w:lvlJc w:val="left"/>
+      <w:pPr>
+        <w:ind w:left="1800" w:hanging="1800"/>
+      </w:pPr>
+      <w:rPr>
+        <w:rFonts w:hint="default"/>
+      </w:rPr>
+    </w:lvl>
+    <w:lvl w:ilvl="7">
+      <w:start w:val="1"/>
+      <w:numFmt w:val="decimal"/>
+      <w:lvlText w:val="%1.%2.%3.%4.%5.%6.%7.%8"/>
+      <w:lvlJc w:val="left"/>
+      <w:pPr>
+        <w:ind w:left="1800" w:hanging="1800"/>
+      </w:pPr>
+      <w:rPr>
+        <w:rFonts w:hint="default"/>
+      </w:rPr>
+    </w:lvl>
+    <w:lvl w:ilvl="8">
+      <w:start w:val="1"/>
+      <w:numFmt w:val="decimal"/>
+      <w:lvlText w:val="%1.%2.%3.%4.%5.%6.%7.%8.%9"/>
+      <w:lvlJc w:val="left"/>
+      <w:pPr>
+        <w:ind w:left="2160" w:hanging="2160"/>
+      </w:pPr>
+      <w:rPr>
+        <w:rFonts w:hint="default"/>
+      </w:rPr>
+    </w:lvl>
+  </w:abstractNum>
+  <w:num w:numId="1">
+    <w:abstractNumId w:val="0"/>
+  </w:num>
+</w:numbering>
 </file>
 
 <file path=word/styles.xml><?xml version="1.0" encoding="utf-8"?>
@@ -2771,6 +2925,17 @@
       <w:sz w:val="24"/>
     </w:rPr>
   </w:style>
+  <w:style w:type="paragraph" w:styleId="ListParagraph">
+    <w:name w:val="List Paragraph"/>
+    <w:basedOn w:val="Normal"/>
+    <w:uiPriority w:val="34"/>
+    <w:qFormat/>
+    <w:rsid w:val="007B6A5D"/>
+    <w:pPr>
+      <w:ind w:left="720"/>
+      <w:contextualSpacing/>
+    </w:pPr>
+  </w:style>
 </w:styles>
 </file>
 

</xml_diff>